<commit_message>
on progress, adding logo
</commit_message>
<xml_diff>
--- a/documentation/React-js.docx
+++ b/documentation/React-js.docx
@@ -97,6 +97,45 @@
       </w:r>
     </w:p>
     <w:p>
+      <w:r>
+        <w:drawing>
+          <wp:inline distT="0" distB="0" distL="0" distR="0" wp14:anchorId="5FEB3E4C" wp14:editId="5EC1D56E">
+            <wp:extent cx="5258534" cy="2591162"/>
+            <wp:effectExtent l="0" t="0" r="0" b="0"/>
+            <wp:docPr id="1" name="Picture 1"/>
+            <wp:cNvGraphicFramePr>
+              <a:graphicFrameLocks xmlns:a="http://schemas.openxmlformats.org/drawingml/2006/main" noChangeAspect="1"/>
+            </wp:cNvGraphicFramePr>
+            <a:graphic xmlns:a="http://schemas.openxmlformats.org/drawingml/2006/main">
+              <a:graphicData uri="http://schemas.openxmlformats.org/drawingml/2006/picture">
+                <pic:pic xmlns:pic="http://schemas.openxmlformats.org/drawingml/2006/picture">
+                  <pic:nvPicPr>
+                    <pic:cNvPr id="1" name=""/>
+                    <pic:cNvPicPr/>
+                  </pic:nvPicPr>
+                  <pic:blipFill>
+                    <a:blip r:embed="rId5"/>
+                    <a:stretch>
+                      <a:fillRect/>
+                    </a:stretch>
+                  </pic:blipFill>
+                  <pic:spPr>
+                    <a:xfrm>
+                      <a:off x="0" y="0"/>
+                      <a:ext cx="5258534" cy="2591162"/>
+                    </a:xfrm>
+                    <a:prstGeom prst="rect">
+                      <a:avLst/>
+                    </a:prstGeom>
+                  </pic:spPr>
+                </pic:pic>
+              </a:graphicData>
+            </a:graphic>
+          </wp:inline>
+        </w:drawing>
+      </w:r>
+    </w:p>
+    <w:p>
       <w:pPr>
         <w:shd w:val="clear" w:color="auto" w:fill="D9D9D9" w:themeFill="background1" w:themeFillShade="D9"/>
         <w:rPr>
@@ -121,13 +160,51 @@
         <w:rPr>
           <w:rFonts w:ascii="Cascadia Mono" w:hAnsi="Cascadia Mono" w:cstheme="minorHAnsi"/>
         </w:rPr>
-        <w:t xml:space="preserve"> install react-scripts --save</w:t>
-      </w:r>
-    </w:p>
-    <w:p>
+        <w:t xml:space="preserve"> install </w:t>
+      </w:r>
+    </w:p>
+    <w:p>
+      <w:r>
+        <w:t>Or try the below</w:t>
+      </w:r>
+    </w:p>
+    <w:p>
+      <w:pPr>
+        <w:shd w:val="clear" w:color="auto" w:fill="D9D9D9" w:themeFill="background1" w:themeFillShade="D9"/>
+        <w:rPr>
+          <w:rFonts w:ascii="Cascadia Mono" w:hAnsi="Cascadia Mono" w:cstheme="minorHAnsi"/>
+        </w:rPr>
+      </w:pPr>
+      <w:r>
+        <w:rPr>
+          <w:rFonts w:ascii="Cascadia Mono" w:hAnsi="Cascadia Mono" w:cstheme="minorHAnsi"/>
+        </w:rPr>
+        <w:t>$</w:t>
+      </w:r>
+      <w:proofErr w:type="spellStart"/>
+      <w:r>
+        <w:rPr>
+          <w:rFonts w:ascii="Cascadia Mono" w:hAnsi="Cascadia Mono" w:cstheme="minorHAnsi"/>
+        </w:rPr>
+        <w:t>npm</w:t>
+      </w:r>
+      <w:proofErr w:type="spellEnd"/>
+      <w:r>
+        <w:rPr>
+          <w:rFonts w:ascii="Cascadia Mono" w:hAnsi="Cascadia Mono" w:cstheme="minorHAnsi"/>
+        </w:rPr>
+        <w:t xml:space="preserve"> install react-</w:t>
+      </w:r>
       <w:bookmarkStart w:id="0" w:name="_GoBack"/>
       <w:bookmarkEnd w:id="0"/>
-    </w:p>
+      <w:r>
+        <w:rPr>
+          <w:rFonts w:ascii="Cascadia Mono" w:hAnsi="Cascadia Mono" w:cstheme="minorHAnsi"/>
+        </w:rPr>
+        <w:t>scripts --save</w:t>
+      </w:r>
+    </w:p>
+    <w:p/>
     <w:p>
       <w:pPr>
         <w:shd w:val="clear" w:color="auto" w:fill="D9D9D9" w:themeFill="background1" w:themeFillShade="D9"/>
@@ -167,6 +244,7 @@
         <w:rPr>
           <w:noProof/>
         </w:rPr>
+        <w:lastRenderedPageBreak/>
         <w:drawing>
           <wp:inline distT="0" distB="0" distL="0" distR="0" wp14:anchorId="6515E519" wp14:editId="0E53BF76">
             <wp:extent cx="5943600" cy="3900805"/>
@@ -183,7 +261,7 @@
                     <pic:cNvPicPr/>
                   </pic:nvPicPr>
                   <pic:blipFill>
-                    <a:blip r:embed="rId5"/>
+                    <a:blip r:embed="rId6"/>
                     <a:stretch>
                       <a:fillRect/>
                     </a:stretch>
@@ -251,7 +329,7 @@
                     <pic:cNvPicPr/>
                   </pic:nvPicPr>
                   <pic:blipFill>
-                    <a:blip r:embed="rId6"/>
+                    <a:blip r:embed="rId7"/>
                     <a:stretch>
                       <a:fillRect/>
                     </a:stretch>
@@ -274,7 +352,6 @@
     </w:p>
     <w:p>
       <w:r>
-        <w:lastRenderedPageBreak/>
         <w:t xml:space="preserve">Props can accept </w:t>
       </w:r>
       <w:proofErr w:type="spellStart"/>
@@ -310,7 +387,7 @@
                     <pic:cNvPicPr/>
                   </pic:nvPicPr>
                   <pic:blipFill>
-                    <a:blip r:embed="rId7"/>
+                    <a:blip r:embed="rId8"/>
                     <a:stretch>
                       <a:fillRect/>
                     </a:stretch>
@@ -336,6 +413,7 @@
         <w:rPr>
           <w:noProof/>
         </w:rPr>
+        <w:lastRenderedPageBreak/>
         <w:drawing>
           <wp:inline distT="0" distB="0" distL="0" distR="0" wp14:anchorId="7F92AAD6" wp14:editId="38B0BF44">
             <wp:extent cx="5696745" cy="3486637"/>
@@ -352,7 +430,7 @@
                     <pic:cNvPicPr/>
                   </pic:nvPicPr>
                   <pic:blipFill>
-                    <a:blip r:embed="rId8"/>
+                    <a:blip r:embed="rId9"/>
                     <a:stretch>
                       <a:fillRect/>
                     </a:stretch>
@@ -408,7 +486,7 @@
                     <pic:cNvPicPr/>
                   </pic:nvPicPr>
                   <pic:blipFill>
-                    <a:blip r:embed="rId9"/>
+                    <a:blip r:embed="rId10"/>
                     <a:stretch>
                       <a:fillRect/>
                     </a:stretch>
@@ -450,7 +528,7 @@
                     <pic:cNvPicPr/>
                   </pic:nvPicPr>
                   <pic:blipFill>
-                    <a:blip r:embed="rId10"/>
+                    <a:blip r:embed="rId11"/>
                     <a:stretch>
                       <a:fillRect/>
                     </a:stretch>
@@ -498,7 +576,7 @@
                     <pic:cNvPicPr/>
                   </pic:nvPicPr>
                   <pic:blipFill>
-                    <a:blip r:embed="rId11"/>
+                    <a:blip r:embed="rId12"/>
                     <a:stretch>
                       <a:fillRect/>
                     </a:stretch>
@@ -554,7 +632,7 @@
                     <pic:cNvPicPr/>
                   </pic:nvPicPr>
                   <pic:blipFill>
-                    <a:blip r:embed="rId12"/>
+                    <a:blip r:embed="rId13"/>
                     <a:stretch>
                       <a:fillRect/>
                     </a:stretch>
@@ -604,7 +682,7 @@
                     <pic:cNvPicPr/>
                   </pic:nvPicPr>
                   <pic:blipFill>
-                    <a:blip r:embed="rId13"/>
+                    <a:blip r:embed="rId14"/>
                     <a:stretch>
                       <a:fillRect/>
                     </a:stretch>
@@ -679,7 +757,7 @@
                     <pic:cNvPicPr/>
                   </pic:nvPicPr>
                   <pic:blipFill>
-                    <a:blip r:embed="rId14"/>
+                    <a:blip r:embed="rId15"/>
                     <a:stretch>
                       <a:fillRect/>
                     </a:stretch>
@@ -776,7 +854,7 @@
                     <pic:cNvPicPr/>
                   </pic:nvPicPr>
                   <pic:blipFill>
-                    <a:blip r:embed="rId15"/>
+                    <a:blip r:embed="rId16"/>
                     <a:stretch>
                       <a:fillRect/>
                     </a:stretch>
@@ -819,7 +897,7 @@
                     <pic:cNvPicPr/>
                   </pic:nvPicPr>
                   <pic:blipFill>
-                    <a:blip r:embed="rId16"/>
+                    <a:blip r:embed="rId17"/>
                     <a:stretch>
                       <a:fillRect/>
                     </a:stretch>
@@ -868,7 +946,7 @@
           <w:numId w:val="1"/>
         </w:numPr>
       </w:pPr>
-      <w:hyperlink r:id="rId17" w:history="1">
+      <w:hyperlink r:id="rId18" w:history="1">
         <w:r>
           <w:rPr>
             <w:rStyle w:val="Hyperlink"/>
@@ -888,7 +966,7 @@
           <w:numId w:val="1"/>
         </w:numPr>
       </w:pPr>
-      <w:hyperlink r:id="rId18" w:anchor="content" w:history="1">
+      <w:hyperlink r:id="rId19" w:anchor="content" w:history="1">
         <w:r>
           <w:rPr>
             <w:rStyle w:val="Hyperlink"/>

</xml_diff>

<commit_message>
add spinner, comparing json
</commit_message>
<xml_diff>
--- a/documentation/React-js.docx
+++ b/documentation/React-js.docx
@@ -12,8 +12,13 @@
     </w:p>
     <w:p>
       <w:r>
-        <w:t>As first you need to download and install nodejs</w:t>
-      </w:r>
+        <w:t xml:space="preserve">As first you need to download and install </w:t>
+      </w:r>
+      <w:proofErr w:type="spellStart"/>
+      <w:r>
+        <w:t>nodejs</w:t>
+      </w:r>
+      <w:proofErr w:type="spellEnd"/>
     </w:p>
     <w:p>
       <w:r>
@@ -30,17 +35,39 @@
       <w:r>
         <w:t xml:space="preserve">$ </w:t>
       </w:r>
-      <w:r>
-        <w:t>npx create-react-app myproject</w:t>
-      </w:r>
+      <w:proofErr w:type="spellStart"/>
+      <w:r>
+        <w:t>npx</w:t>
+      </w:r>
+      <w:proofErr w:type="spellEnd"/>
+      <w:r>
+        <w:t xml:space="preserve"> create-react-app </w:t>
+      </w:r>
+      <w:proofErr w:type="spellStart"/>
+      <w:r>
+        <w:t>myproject</w:t>
+      </w:r>
+      <w:proofErr w:type="spellEnd"/>
     </w:p>
     <w:p>
       <w:r>
         <w:tab/>
-        <w:t xml:space="preserve">npx </w:t>
-      </w:r>
-      <w:r>
-        <w:t>: install locally a package and execute with the given param</w:t>
+      </w:r>
+      <w:proofErr w:type="spellStart"/>
+      <w:proofErr w:type="gramStart"/>
+      <w:r>
+        <w:t>npx</w:t>
+      </w:r>
+      <w:proofErr w:type="spellEnd"/>
+      <w:r>
+        <w:t xml:space="preserve"> </w:t>
+      </w:r>
+      <w:r>
+        <w:t>:</w:t>
+      </w:r>
+      <w:proofErr w:type="gramEnd"/>
+      <w:r>
+        <w:t xml:space="preserve"> install locally a package and execute with the given param</w:t>
       </w:r>
     </w:p>
     <w:p>
@@ -53,7 +80,15 @@
         <w:ind w:hanging="720"/>
       </w:pPr>
       <w:r>
-        <w:t>if you are cloning the project instead of npx create you need to install the required components as below:</w:t>
+        <w:t xml:space="preserve">if you are cloning the project instead of </w:t>
+      </w:r>
+      <w:proofErr w:type="spellStart"/>
+      <w:r>
+        <w:t>npx</w:t>
+      </w:r>
+      <w:proofErr w:type="spellEnd"/>
+      <w:r>
+        <w:t xml:space="preserve"> create you need to install the required components as below:</w:t>
       </w:r>
     </w:p>
     <w:p>
@@ -109,7 +144,21 @@
         <w:rPr>
           <w:rFonts w:ascii="Cascadia Mono" w:hAnsi="Cascadia Mono" w:cstheme="minorHAnsi"/>
         </w:rPr>
-        <w:t xml:space="preserve">$npm install </w:t>
+        <w:t>$</w:t>
+      </w:r>
+      <w:proofErr w:type="spellStart"/>
+      <w:r>
+        <w:rPr>
+          <w:rFonts w:ascii="Cascadia Mono" w:hAnsi="Cascadia Mono" w:cstheme="minorHAnsi"/>
+        </w:rPr>
+        <w:t>npm</w:t>
+      </w:r>
+      <w:proofErr w:type="spellEnd"/>
+      <w:r>
+        <w:rPr>
+          <w:rFonts w:ascii="Cascadia Mono" w:hAnsi="Cascadia Mono" w:cstheme="minorHAnsi"/>
+        </w:rPr>
+        <w:t xml:space="preserve"> install </w:t>
       </w:r>
     </w:p>
     <w:p>
@@ -128,7 +177,21 @@
         <w:rPr>
           <w:rFonts w:ascii="Cascadia Mono" w:hAnsi="Cascadia Mono" w:cstheme="minorHAnsi"/>
         </w:rPr>
-        <w:t>$npm install react-scripts --save</w:t>
+        <w:t>$</w:t>
+      </w:r>
+      <w:proofErr w:type="spellStart"/>
+      <w:r>
+        <w:rPr>
+          <w:rFonts w:ascii="Cascadia Mono" w:hAnsi="Cascadia Mono" w:cstheme="minorHAnsi"/>
+        </w:rPr>
+        <w:t>npm</w:t>
+      </w:r>
+      <w:proofErr w:type="spellEnd"/>
+      <w:r>
+        <w:rPr>
+          <w:rFonts w:ascii="Cascadia Mono" w:hAnsi="Cascadia Mono" w:cstheme="minorHAnsi"/>
+        </w:rPr>
+        <w:t xml:space="preserve"> install react-scripts --save</w:t>
       </w:r>
     </w:p>
     <w:p/>
@@ -143,7 +206,21 @@
         <w:rPr>
           <w:rFonts w:ascii="Cascadia Mono" w:hAnsi="Cascadia Mono" w:cstheme="minorHAnsi"/>
         </w:rPr>
-        <w:t xml:space="preserve">$npm </w:t>
+        <w:t>$</w:t>
+      </w:r>
+      <w:proofErr w:type="spellStart"/>
+      <w:r>
+        <w:rPr>
+          <w:rFonts w:ascii="Cascadia Mono" w:hAnsi="Cascadia Mono" w:cstheme="minorHAnsi"/>
+        </w:rPr>
+        <w:t>npm</w:t>
+      </w:r>
+      <w:proofErr w:type="spellEnd"/>
+      <w:r>
+        <w:rPr>
+          <w:rFonts w:ascii="Cascadia Mono" w:hAnsi="Cascadia Mono" w:cstheme="minorHAnsi"/>
+        </w:rPr>
+        <w:t xml:space="preserve"> </w:t>
       </w:r>
       <w:r>
         <w:rPr>
@@ -202,7 +279,15 @@
     </w:p>
     <w:p>
       <w:r>
-        <w:t>Below are a created component named navigator</w:t>
+        <w:t xml:space="preserve">Below </w:t>
+      </w:r>
+      <w:proofErr w:type="gramStart"/>
+      <w:r>
+        <w:t>are</w:t>
+      </w:r>
+      <w:proofErr w:type="gramEnd"/>
+      <w:r>
+        <w:t xml:space="preserve"> a created component named navigator</w:t>
       </w:r>
     </w:p>
     <w:p>
@@ -249,7 +334,15 @@
     </w:p>
     <w:p>
       <w:r>
-        <w:t xml:space="preserve">Props can accept child like xml, like the below profile </w:t>
+        <w:t xml:space="preserve">Props can accept </w:t>
+      </w:r>
+      <w:proofErr w:type="spellStart"/>
+      <w:r>
+        <w:t>child like</w:t>
+      </w:r>
+      <w:proofErr w:type="spellEnd"/>
+      <w:r>
+        <w:t xml:space="preserve"> xml, like the below profile </w:t>
       </w:r>
       <w:r>
         <w:t>component</w:t>
@@ -488,7 +581,15 @@
     </w:p>
     <w:p>
       <w:r>
-        <w:t>Example of using “state”, we should use setState to render the new change</w:t>
+        <w:t xml:space="preserve">Example of using “state”, we should use </w:t>
+      </w:r>
+      <w:proofErr w:type="spellStart"/>
+      <w:r>
+        <w:t>setState</w:t>
+      </w:r>
+      <w:proofErr w:type="spellEnd"/>
+      <w:r>
+        <w:t xml:space="preserve"> to render the new change</w:t>
       </w:r>
     </w:p>
     <w:p>
@@ -586,10 +687,26 @@
     </w:p>
     <w:p>
       <w:r>
-        <w:t>Event handler, below using arrow function “() =&gt; { .. }” syntax or you can use simple function</w:t>
-      </w:r>
-      <w:r>
-        <w:t xml:space="preserve"> “function myFunction(){ …}”</w:t>
+        <w:t>Event handler, below using arrow function “() =&gt; {</w:t>
+      </w:r>
+      <w:proofErr w:type="gramStart"/>
+      <w:r>
+        <w:t xml:space="preserve"> ..</w:t>
+      </w:r>
+      <w:proofErr w:type="gramEnd"/>
+      <w:r>
+        <w:t xml:space="preserve"> }” syntax or you can use simple function</w:t>
+      </w:r>
+      <w:r>
+        <w:t xml:space="preserve"> “function </w:t>
+      </w:r>
+      <w:proofErr w:type="spellStart"/>
+      <w:r>
+        <w:t>myFunction</w:t>
+      </w:r>
+      <w:proofErr w:type="spellEnd"/>
+      <w:r>
+        <w:t>(){ …}”</w:t>
       </w:r>
       <w:r>
         <w:t>.</w:t>
@@ -653,9 +770,11 @@
       <w:r>
         <w:t xml:space="preserve">3 </w:t>
       </w:r>
+      <w:proofErr w:type="gramStart"/>
       <w:r>
         <w:t>way</w:t>
       </w:r>
+      <w:proofErr w:type="gramEnd"/>
       <w:r>
         <w:t>:</w:t>
       </w:r>
@@ -791,6 +910,9 @@
     </w:p>
     <w:p>
       <w:r>
+        <w:rPr>
+          <w:noProof/>
+        </w:rPr>
         <w:drawing>
           <wp:inline distT="0" distB="0" distL="0" distR="0" wp14:anchorId="63181B63" wp14:editId="2EDF87CC">
             <wp:extent cx="5229955" cy="3801005"/>
@@ -829,12 +951,20 @@
       </w:r>
     </w:p>
     <w:p>
-      <w:r>
-        <w:t>UseEffect to trigger a function on value change like ‘emotion’ below:</w:t>
-      </w:r>
-    </w:p>
-    <w:p>
-      <w:r>
+      <w:proofErr w:type="spellStart"/>
+      <w:r>
+        <w:t>UseEffect</w:t>
+      </w:r>
+      <w:proofErr w:type="spellEnd"/>
+      <w:r>
+        <w:t xml:space="preserve"> to trigger a function on value change like ‘emotion’ below:</w:t>
+      </w:r>
+    </w:p>
+    <w:p>
+      <w:r>
+        <w:rPr>
+          <w:noProof/>
+        </w:rPr>
         <w:lastRenderedPageBreak/>
         <w:drawing>
           <wp:inline distT="0" distB="0" distL="0" distR="0" wp14:anchorId="6A1C5CD8" wp14:editId="724C0249">
@@ -874,12 +1004,20 @@
       </w:r>
     </w:p>
     <w:p>
-      <w:r>
-        <w:t>UseReducer to handle value change:</w:t>
-      </w:r>
-    </w:p>
-    <w:p>
-      <w:r>
+      <w:proofErr w:type="spellStart"/>
+      <w:r>
+        <w:t>UseReducer</w:t>
+      </w:r>
+      <w:proofErr w:type="spellEnd"/>
+      <w:r>
+        <w:t xml:space="preserve"> to handle value change:</w:t>
+      </w:r>
+    </w:p>
+    <w:p>
+      <w:r>
+        <w:rPr>
+          <w:noProof/>
+        </w:rPr>
         <w:drawing>
           <wp:inline distT="0" distB="0" distL="0" distR="0" wp14:anchorId="372B4515" wp14:editId="2CA256D9">
             <wp:extent cx="5943600" cy="3721735"/>
@@ -919,11 +1057,19 @@
     </w:p>
     <w:p>
       <w:r>
-        <w:t>Another way by using useRef</w:t>
-      </w:r>
-    </w:p>
-    <w:p>
-      <w:r>
+        <w:t xml:space="preserve">Another way by using </w:t>
+      </w:r>
+      <w:proofErr w:type="spellStart"/>
+      <w:r>
+        <w:t>useRef</w:t>
+      </w:r>
+      <w:proofErr w:type="spellEnd"/>
+    </w:p>
+    <w:p>
+      <w:r>
+        <w:rPr>
+          <w:noProof/>
+        </w:rPr>
         <w:lastRenderedPageBreak/>
         <w:drawing>
           <wp:inline distT="0" distB="0" distL="0" distR="0" wp14:anchorId="3A070198" wp14:editId="27F22DE0">
@@ -969,6 +1115,9 @@
     </w:p>
     <w:p>
       <w:r>
+        <w:rPr>
+          <w:noProof/>
+        </w:rPr>
         <w:drawing>
           <wp:inline distT="0" distB="0" distL="0" distR="0" wp14:anchorId="230656E8" wp14:editId="50366B06">
             <wp:extent cx="5943600" cy="3286125"/>
@@ -1008,11 +1157,22 @@
     </w:p>
     <w:p>
       <w:r>
-        <w:t>{…titleProps}: is a technic to put all the props in the tag input, as showing in the below screen</w:t>
-      </w:r>
-    </w:p>
-    <w:p>
-      <w:r>
+        <w:t>{…</w:t>
+      </w:r>
+      <w:proofErr w:type="spellStart"/>
+      <w:r>
+        <w:t>titleProps</w:t>
+      </w:r>
+      <w:proofErr w:type="spellEnd"/>
+      <w:r>
+        <w:t>}: is a technic to put all the props in the tag input, as showing in the below screen</w:t>
+      </w:r>
+    </w:p>
+    <w:p>
+      <w:r>
+        <w:rPr>
+          <w:noProof/>
+        </w:rPr>
         <w:lastRenderedPageBreak/>
         <w:drawing>
           <wp:inline distT="0" distB="0" distL="0" distR="0" wp14:anchorId="37C6C864" wp14:editId="69B1AEDD">
@@ -1059,6 +1219,22 @@
     <w:p/>
     <w:p/>
     <w:p>
+      <w:pPr>
+        <w:pStyle w:val="Heading1"/>
+      </w:pPr>
+      <w:r>
+        <w:t>Add spinner</w:t>
+      </w:r>
+    </w:p>
+    <w:p>
+      <w:proofErr w:type="spellStart"/>
+      <w:r>
+        <w:t>npm</w:t>
+      </w:r>
+      <w:proofErr w:type="spellEnd"/>
+      <w:r>
+        <w:t xml:space="preserve"> install react-spinners</w:t>
+      </w:r>
       <w:r>
         <w:br w:type="page"/>
       </w:r>
@@ -1712,6 +1888,7 @@
     <w:lsdException w:name="HTML Sample" w:semiHidden="1" w:unhideWhenUsed="1"/>
     <w:lsdException w:name="HTML Typewriter" w:semiHidden="1" w:unhideWhenUsed="1"/>
     <w:lsdException w:name="HTML Variable" w:semiHidden="1" w:unhideWhenUsed="1"/>
+    <w:lsdException w:name="Normal Table" w:semiHidden="1" w:unhideWhenUsed="1"/>
     <w:lsdException w:name="annotation subject" w:semiHidden="1" w:unhideWhenUsed="1"/>
     <w:lsdException w:name="No List" w:semiHidden="1" w:unhideWhenUsed="1"/>
     <w:lsdException w:name="Outline List 1" w:semiHidden="1" w:unhideWhenUsed="1"/>
@@ -1754,8 +1931,11 @@
     <w:lsdException w:name="Table Contemporary" w:semiHidden="1" w:unhideWhenUsed="1"/>
     <w:lsdException w:name="Table Elegant" w:semiHidden="1" w:unhideWhenUsed="1"/>
     <w:lsdException w:name="Table Professional" w:semiHidden="1" w:unhideWhenUsed="1"/>
+    <w:lsdException w:name="Table Subtle 1" w:semiHidden="1" w:unhideWhenUsed="1"/>
     <w:lsdException w:name="Table Subtle 2" w:semiHidden="1" w:unhideWhenUsed="1"/>
     <w:lsdException w:name="Table Web 1" w:semiHidden="1" w:unhideWhenUsed="1"/>
+    <w:lsdException w:name="Table Web 2" w:semiHidden="1" w:unhideWhenUsed="1"/>
+    <w:lsdException w:name="Table Web 3" w:semiHidden="1" w:unhideWhenUsed="1"/>
     <w:lsdException w:name="Balloon Text" w:semiHidden="1" w:unhideWhenUsed="1"/>
     <w:lsdException w:name="Table Grid" w:uiPriority="39"/>
     <w:lsdException w:name="Table Theme" w:semiHidden="1" w:unhideWhenUsed="1"/>
@@ -1984,6 +2164,27 @@
     <w:name w:val="Normal"/>
     <w:qFormat/>
   </w:style>
+  <w:style w:type="paragraph" w:styleId="Heading1">
+    <w:name w:val="heading 1"/>
+    <w:basedOn w:val="Normal"/>
+    <w:next w:val="Normal"/>
+    <w:link w:val="Heading1Char"/>
+    <w:uiPriority w:val="9"/>
+    <w:qFormat/>
+    <w:rsid w:val="00CD4F2A"/>
+    <w:pPr>
+      <w:keepNext/>
+      <w:keepLines/>
+      <w:spacing w:before="240" w:after="0"/>
+      <w:outlineLvl w:val="0"/>
+    </w:pPr>
+    <w:rPr>
+      <w:rFonts w:asciiTheme="majorHAnsi" w:eastAsiaTheme="majorEastAsia" w:hAnsiTheme="majorHAnsi" w:cstheme="majorBidi"/>
+      <w:color w:val="2E74B5" w:themeColor="accent1" w:themeShade="BF"/>
+      <w:sz w:val="32"/>
+      <w:szCs w:val="32"/>
+    </w:rPr>
+  </w:style>
   <w:style w:type="character" w:default="1" w:styleId="DefaultParagraphFont">
     <w:name w:val="Default Paragraph Font"/>
     <w:uiPriority w:val="1"/>
@@ -2077,6 +2278,28 @@
       <w:kern w:val="28"/>
       <w:sz w:val="56"/>
       <w:szCs w:val="56"/>
+    </w:rPr>
+  </w:style>
+  <w:style w:type="paragraph" w:styleId="NoSpacing">
+    <w:name w:val="No Spacing"/>
+    <w:uiPriority w:val="1"/>
+    <w:qFormat/>
+    <w:rsid w:val="00CD4F2A"/>
+    <w:pPr>
+      <w:spacing w:after="0" w:line="240" w:lineRule="auto"/>
+    </w:pPr>
+  </w:style>
+  <w:style w:type="character" w:customStyle="1" w:styleId="Heading1Char">
+    <w:name w:val="Heading 1 Char"/>
+    <w:basedOn w:val="DefaultParagraphFont"/>
+    <w:link w:val="Heading1"/>
+    <w:uiPriority w:val="9"/>
+    <w:rsid w:val="00CD4F2A"/>
+    <w:rPr>
+      <w:rFonts w:asciiTheme="majorHAnsi" w:eastAsiaTheme="majorEastAsia" w:hAnsiTheme="majorHAnsi" w:cstheme="majorBidi"/>
+      <w:color w:val="2E74B5" w:themeColor="accent1" w:themeShade="BF"/>
+      <w:sz w:val="32"/>
+      <w:szCs w:val="32"/>
     </w:rPr>
   </w:style>
 </w:styles>

</xml_diff>